<commit_message>
Add question template, program, users and qyestion types
</commit_message>
<xml_diff>
--- a/Output_File.docx
+++ b/Output_File.docx
@@ -143,15 +143,14 @@
       <w:r>
         <w:rPr>
           <w:rFonts w:ascii="Times New Roman" w:hAnsi="Times New Roman" w:cs="Times New Roman"/>
-          <w:noProof/>
           <w:sz w:val="28"/>
           <w:szCs w:val="28"/>
         </w:rPr>
         <w:drawing>
-          <wp:inline distT="0" distB="0" distL="0" distR="0" wp14:anchorId="12146ABD" wp14:editId="0C293EED">
-            <wp:extent cx="5943600" cy="3463290"/>
-            <wp:effectExtent l="0" t="0" r="0" b="3810"/>
-            <wp:docPr id="1287995230" name="Picture 1"/>
+          <wp:inline distT="0" distB="0" distL="0" distR="0" wp14:anchorId="188C7833" wp14:editId="5231CBE5">
+            <wp:extent cx="5943600" cy="3067050"/>
+            <wp:effectExtent l="0" t="0" r="0" b="0"/>
+            <wp:docPr id="115739313" name="Picture 1" descr="A black rectangle on a white background&#10;&#10;Description automatically generated"/>
             <wp:cNvGraphicFramePr>
               <a:graphicFrameLocks xmlns:a="http://schemas.openxmlformats.org/drawingml/2006/main" noChangeAspect="1"/>
             </wp:cNvGraphicFramePr>
@@ -159,17 +158,11 @@
               <a:graphicData uri="http://schemas.openxmlformats.org/drawingml/2006/picture">
                 <pic:pic xmlns:pic="http://schemas.openxmlformats.org/drawingml/2006/picture">
                   <pic:nvPicPr>
-                    <pic:cNvPr id="1287995230" name="Picture 1287995230"/>
+                    <pic:cNvPr id="115739313" name="Picture 1" descr="A black rectangle on a white background&#10;&#10;Description automatically generated"/>
                     <pic:cNvPicPr/>
                   </pic:nvPicPr>
                   <pic:blipFill>
-                    <a:blip r:embed="rId5">
-                      <a:extLst>
-                        <a:ext uri="{28A0092B-C50C-407E-A947-70E740481C1C}">
-                          <a14:useLocalDpi xmlns:a14="http://schemas.microsoft.com/office/drawing/2010/main" val="0"/>
-                        </a:ext>
-                      </a:extLst>
-                    </a:blip>
+                    <a:blip r:embed="rId5"/>
                     <a:stretch>
                       <a:fillRect/>
                     </a:stretch>
@@ -177,7 +170,7 @@
                   <pic:spPr>
                     <a:xfrm>
                       <a:off x="0" y="0"/>
-                      <a:ext cx="5943600" cy="3463290"/>
+                      <a:ext cx="5943600" cy="3067050"/>
                     </a:xfrm>
                     <a:prstGeom prst="rect">
                       <a:avLst/>
@@ -265,16 +258,15 @@
       <w:r>
         <w:rPr>
           <w:rFonts w:ascii="Times New Roman" w:hAnsi="Times New Roman" w:cs="Times New Roman"/>
-          <w:noProof/>
           <w:sz w:val="28"/>
           <w:szCs w:val="28"/>
         </w:rPr>
         <w:lastRenderedPageBreak/>
         <w:drawing>
-          <wp:inline distT="0" distB="0" distL="0" distR="0" wp14:anchorId="37A3E69F" wp14:editId="3E725AD8">
-            <wp:extent cx="5943600" cy="3369945"/>
-            <wp:effectExtent l="0" t="0" r="0" b="1905"/>
-            <wp:docPr id="247496125" name="Picture 2"/>
+          <wp:inline distT="0" distB="0" distL="0" distR="0" wp14:anchorId="26170192" wp14:editId="42039050">
+            <wp:extent cx="6356118" cy="3083668"/>
+            <wp:effectExtent l="0" t="0" r="6985" b="2540"/>
+            <wp:docPr id="1306855065" name="Picture 1" descr="A screenshot of a computer&#10;&#10;Description automatically generated"/>
             <wp:cNvGraphicFramePr>
               <a:graphicFrameLocks xmlns:a="http://schemas.openxmlformats.org/drawingml/2006/main" noChangeAspect="1"/>
             </wp:cNvGraphicFramePr>
@@ -282,17 +274,11 @@
               <a:graphicData uri="http://schemas.openxmlformats.org/drawingml/2006/picture">
                 <pic:pic xmlns:pic="http://schemas.openxmlformats.org/drawingml/2006/picture">
                   <pic:nvPicPr>
-                    <pic:cNvPr id="247496125" name="Picture 247496125"/>
+                    <pic:cNvPr id="1306855065" name="Picture 1" descr="A screenshot of a computer&#10;&#10;Description automatically generated"/>
                     <pic:cNvPicPr/>
                   </pic:nvPicPr>
                   <pic:blipFill>
-                    <a:blip r:embed="rId6">
-                      <a:extLst>
-                        <a:ext uri="{28A0092B-C50C-407E-A947-70E740481C1C}">
-                          <a14:useLocalDpi xmlns:a14="http://schemas.microsoft.com/office/drawing/2010/main" val="0"/>
-                        </a:ext>
-                      </a:extLst>
-                    </a:blip>
+                    <a:blip r:embed="rId6"/>
                     <a:stretch>
                       <a:fillRect/>
                     </a:stretch>
@@ -300,7 +286,7 @@
                   <pic:spPr>
                     <a:xfrm>
                       <a:off x="0" y="0"/>
-                      <a:ext cx="5943600" cy="3369945"/>
+                      <a:ext cx="6362832" cy="3086926"/>
                     </a:xfrm>
                     <a:prstGeom prst="rect">
                       <a:avLst/>
@@ -443,16 +429,15 @@
       <w:r>
         <w:rPr>
           <w:rFonts w:ascii="Times New Roman" w:hAnsi="Times New Roman" w:cs="Times New Roman"/>
-          <w:noProof/>
           <w:sz w:val="28"/>
           <w:szCs w:val="28"/>
         </w:rPr>
         <w:lastRenderedPageBreak/>
         <w:drawing>
-          <wp:inline distT="0" distB="0" distL="0" distR="0" wp14:anchorId="0F4E9846" wp14:editId="5DFAC82A">
-            <wp:extent cx="5943600" cy="3258820"/>
-            <wp:effectExtent l="0" t="0" r="0" b="0"/>
-            <wp:docPr id="701702542" name="Picture 3" descr="A screenshot of a computer&#10;&#10;Description automatically generated"/>
+          <wp:inline distT="0" distB="0" distL="0" distR="0" wp14:anchorId="4D23A85D" wp14:editId="1F27CACB">
+            <wp:extent cx="5943600" cy="3895725"/>
+            <wp:effectExtent l="0" t="0" r="0" b="9525"/>
+            <wp:docPr id="1760678675" name="Picture 1" descr="A screenshot of a computer&#10;&#10;Description automatically generated"/>
             <wp:cNvGraphicFramePr>
               <a:graphicFrameLocks xmlns:a="http://schemas.openxmlformats.org/drawingml/2006/main" noChangeAspect="1"/>
             </wp:cNvGraphicFramePr>
@@ -460,17 +445,11 @@
               <a:graphicData uri="http://schemas.openxmlformats.org/drawingml/2006/picture">
                 <pic:pic xmlns:pic="http://schemas.openxmlformats.org/drawingml/2006/picture">
                   <pic:nvPicPr>
-                    <pic:cNvPr id="701702542" name="Picture 3" descr="A screenshot of a computer&#10;&#10;Description automatically generated"/>
+                    <pic:cNvPr id="1760678675" name="Picture 1" descr="A screenshot of a computer&#10;&#10;Description automatically generated"/>
                     <pic:cNvPicPr/>
                   </pic:nvPicPr>
                   <pic:blipFill>
-                    <a:blip r:embed="rId7">
-                      <a:extLst>
-                        <a:ext uri="{28A0092B-C50C-407E-A947-70E740481C1C}">
-                          <a14:useLocalDpi xmlns:a14="http://schemas.microsoft.com/office/drawing/2010/main" val="0"/>
-                        </a:ext>
-                      </a:extLst>
-                    </a:blip>
+                    <a:blip r:embed="rId7"/>
                     <a:stretch>
                       <a:fillRect/>
                     </a:stretch>
@@ -478,7 +457,7 @@
                   <pic:spPr>
                     <a:xfrm>
                       <a:off x="0" y="0"/>
-                      <a:ext cx="5943600" cy="3258820"/>
+                      <a:ext cx="5943600" cy="3895725"/>
                     </a:xfrm>
                     <a:prstGeom prst="rect">
                       <a:avLst/>
@@ -574,15 +553,14 @@
       <w:r>
         <w:rPr>
           <w:rFonts w:ascii="Times New Roman" w:hAnsi="Times New Roman" w:cs="Times New Roman"/>
-          <w:noProof/>
           <w:sz w:val="28"/>
           <w:szCs w:val="28"/>
         </w:rPr>
         <w:drawing>
-          <wp:inline distT="0" distB="0" distL="0" distR="0" wp14:anchorId="2B735045" wp14:editId="69F025CF">
-            <wp:extent cx="5943600" cy="3338195"/>
+          <wp:inline distT="0" distB="0" distL="0" distR="0" wp14:anchorId="6F0E51EC" wp14:editId="2A6903FE">
+            <wp:extent cx="5943600" cy="2842895"/>
             <wp:effectExtent l="0" t="0" r="0" b="0"/>
-            <wp:docPr id="397094307" name="Picture 4"/>
+            <wp:docPr id="621999341" name="Picture 1" descr="A screenshot of a computer&#10;&#10;Description automatically generated"/>
             <wp:cNvGraphicFramePr>
               <a:graphicFrameLocks xmlns:a="http://schemas.openxmlformats.org/drawingml/2006/main" noChangeAspect="1"/>
             </wp:cNvGraphicFramePr>
@@ -590,17 +568,11 @@
               <a:graphicData uri="http://schemas.openxmlformats.org/drawingml/2006/picture">
                 <pic:pic xmlns:pic="http://schemas.openxmlformats.org/drawingml/2006/picture">
                   <pic:nvPicPr>
-                    <pic:cNvPr id="397094307" name="Picture 397094307"/>
+                    <pic:cNvPr id="621999341" name="Picture 1" descr="A screenshot of a computer&#10;&#10;Description automatically generated"/>
                     <pic:cNvPicPr/>
                   </pic:nvPicPr>
                   <pic:blipFill>
-                    <a:blip r:embed="rId8">
-                      <a:extLst>
-                        <a:ext uri="{28A0092B-C50C-407E-A947-70E740481C1C}">
-                          <a14:useLocalDpi xmlns:a14="http://schemas.microsoft.com/office/drawing/2010/main" val="0"/>
-                        </a:ext>
-                      </a:extLst>
-                    </a:blip>
+                    <a:blip r:embed="rId8"/>
                     <a:stretch>
                       <a:fillRect/>
                     </a:stretch>
@@ -608,7 +580,7 @@
                   <pic:spPr>
                     <a:xfrm>
                       <a:off x="0" y="0"/>
-                      <a:ext cx="5943600" cy="3338195"/>
+                      <a:ext cx="5943600" cy="2842895"/>
                     </a:xfrm>
                     <a:prstGeom prst="rect">
                       <a:avLst/>
@@ -730,17 +702,7 @@
           <w:sz w:val="28"/>
           <w:szCs w:val="28"/>
         </w:rPr>
-        <w:t xml:space="preserve"> design very late and that really affected my work. I saw this line in the document "Create DTOs &amp; Models based on the Figma designs below" and I kept checking below. I could have done a better job in this task. Thank you for the opportunity all the same</w:t>
-      </w:r>
-      <w:r>
-        <w:rPr>
-          <w:rFonts w:ascii="Times New Roman" w:hAnsi="Times New Roman" w:cs="Times New Roman"/>
-          <w:b/>
-          <w:bCs/>
-          <w:sz w:val="28"/>
-          <w:szCs w:val="28"/>
-        </w:rPr>
-        <w:t>.</w:t>
+        <w:t xml:space="preserve"> design very late and that really affected my work. I saw this line in the document "Create DTOs &amp; Models based on the Figma designs below" and I kept checking below. I could have done a better job in this task. Thank you for the opportunity all the same.</w:t>
       </w:r>
     </w:p>
     <w:p>

</xml_diff>